<commit_message>
Testing: verifying if word documents work with version control
</commit_message>
<xml_diff>
--- a/Doc.docx
+++ b/Doc.docx
@@ -265,19 +265,8 @@
                                   <w:szCs w:val="24"/>
                                   <w:lang w:val="es-ES"/>
                                 </w:rPr>
-                                <w:t xml:space="preserve">Mauricio </w:t>
+                                <w:t>Mauricio Fragachán</w:t>
                               </w:r>
-                              <w:proofErr w:type="spellStart"/>
-                              <w:r>
-                                <w:rPr>
-                                  <w:rFonts w:ascii="LM Roman 10" w:hAnsi="LM Roman 10"/>
-                                  <w:sz w:val="24"/>
-                                  <w:szCs w:val="24"/>
-                                  <w:lang w:val="es-ES"/>
-                                </w:rPr>
-                                <w:t>Fragachán</w:t>
-                              </w:r>
-                              <w:proofErr w:type="spellEnd"/>
                             </w:p>
                             <w:p>
                               <w:pPr>
@@ -353,19 +342,8 @@
                                   <w:szCs w:val="24"/>
                                   <w:lang w:val="es-ES"/>
                                 </w:rPr>
-                                <w:t xml:space="preserve">Ricardo </w:t>
+                                <w:t>Ricardo Monascal</w:t>
                               </w:r>
-                              <w:proofErr w:type="spellStart"/>
-                              <w:r>
-                                <w:rPr>
-                                  <w:rFonts w:ascii="LM Roman 10" w:hAnsi="LM Roman 10"/>
-                                  <w:sz w:val="24"/>
-                                  <w:szCs w:val="24"/>
-                                  <w:lang w:val="es-ES"/>
-                                </w:rPr>
-                                <w:t>Monascal</w:t>
-                              </w:r>
-                              <w:proofErr w:type="spellEnd"/>
                             </w:p>
                           </w:txbxContent>
                         </wps:txbx>
@@ -470,19 +448,8 @@
                             <w:szCs w:val="24"/>
                             <w:lang w:val="es-ES"/>
                           </w:rPr>
-                          <w:t xml:space="preserve">Mauricio </w:t>
+                          <w:t>Mauricio Fragachán</w:t>
                         </w:r>
-                        <w:proofErr w:type="spellStart"/>
-                        <w:r>
-                          <w:rPr>
-                            <w:rFonts w:ascii="LM Roman 10" w:hAnsi="LM Roman 10"/>
-                            <w:sz w:val="24"/>
-                            <w:szCs w:val="24"/>
-                            <w:lang w:val="es-ES"/>
-                          </w:rPr>
-                          <w:t>Fragachán</w:t>
-                        </w:r>
-                        <w:proofErr w:type="spellEnd"/>
                       </w:p>
                       <w:p>
                         <w:pPr>
@@ -535,19 +502,8 @@
                             <w:szCs w:val="24"/>
                             <w:lang w:val="es-ES"/>
                           </w:rPr>
-                          <w:t xml:space="preserve">Ricardo </w:t>
+                          <w:t>Ricardo Monascal</w:t>
                         </w:r>
-                        <w:proofErr w:type="spellStart"/>
-                        <w:r>
-                          <w:rPr>
-                            <w:rFonts w:ascii="LM Roman 10" w:hAnsi="LM Roman 10"/>
-                            <w:sz w:val="24"/>
-                            <w:szCs w:val="24"/>
-                            <w:lang w:val="es-ES"/>
-                          </w:rPr>
-                          <w:t>Monascal</w:t>
-                        </w:r>
-                        <w:proofErr w:type="spellEnd"/>
                       </w:p>
                     </w:txbxContent>
                   </v:textbox>
@@ -1410,10 +1366,7 @@
                                   <w:jc w:val="center"/>
                                 </w:pPr>
                                 <w:r>
-                                  <w:t xml:space="preserve">Lenguajes </w:t>
-                                </w:r>
-                                <w:r>
-                                  <w:t>Imperativos</w:t>
+                                  <w:t>Lenguajes Imperativos</w:t>
                                 </w:r>
                               </w:p>
                             </w:txbxContent>
@@ -1515,13 +1468,8 @@
                                     <w:pStyle w:val="USBDocs"/>
                                     <w:jc w:val="center"/>
                                   </w:pPr>
-                                  <w:proofErr w:type="spellStart"/>
                                   <w:r>
-                                    <w:t>Von</w:t>
-                                  </w:r>
-                                  <w:proofErr w:type="spellEnd"/>
-                                  <w:r>
-                                    <w:t xml:space="preserve"> Neumann</w:t>
+                                    <w:t>Von Neumann</w:t>
                                   </w:r>
                                 </w:p>
                               </w:txbxContent>
@@ -1649,10 +1597,7 @@
                             <w:jc w:val="center"/>
                           </w:pPr>
                           <w:r>
-                            <w:t xml:space="preserve">Lenguajes </w:t>
-                          </w:r>
-                          <w:r>
-                            <w:t>Imperativos</w:t>
+                            <w:t>Lenguajes Imperativos</w:t>
                           </w:r>
                         </w:p>
                       </w:txbxContent>
@@ -1672,13 +1617,8 @@
                               <w:pStyle w:val="USBDocs"/>
                               <w:jc w:val="center"/>
                             </w:pPr>
-                            <w:proofErr w:type="spellStart"/>
                             <w:r>
-                              <w:t>Von</w:t>
-                            </w:r>
-                            <w:proofErr w:type="spellEnd"/>
-                            <w:r>
-                              <w:t xml:space="preserve"> Neumann</w:t>
+                              <w:t>Von Neumann</w:t>
                             </w:r>
                           </w:p>
                         </w:txbxContent>
@@ -2621,7 +2561,6 @@
           <w:lang w:val="es-ES"/>
         </w:rPr>
       </w:pPr>
-      <w:proofErr w:type="spellStart"/>
       <w:r>
         <w:rPr>
           <w:rFonts w:ascii="LM Roman 10" w:eastAsiaTheme="minorEastAsia" w:hAnsi="LM Roman 10"/>
@@ -2630,7 +2569,6 @@
         </w:rPr>
         <w:t>Pre-procesador</w:t>
       </w:r>
-      <w:proofErr w:type="spellEnd"/>
     </w:p>
     <w:p>
       <w:pPr>
@@ -2666,7 +2604,6 @@
         </w:rPr>
         <w:t>Traducción de alto nivel (</w:t>
       </w:r>
-      <w:proofErr w:type="spellStart"/>
       <w:r>
         <w:rPr>
           <w:rFonts w:ascii="LM Roman 10" w:eastAsiaTheme="minorEastAsia" w:hAnsi="LM Roman 10"/>
@@ -2676,7 +2613,6 @@
         </w:rPr>
         <w:t>transpilación</w:t>
       </w:r>
-      <w:proofErr w:type="spellEnd"/>
       <w:r>
         <w:rPr>
           <w:rFonts w:ascii="LM Roman 10" w:eastAsiaTheme="minorEastAsia" w:hAnsi="LM Roman 10"/>
@@ -2716,23 +2652,7 @@
           <w:rFonts w:ascii="LM Roman 10" w:eastAsiaTheme="minorEastAsia" w:hAnsi="LM Roman 10"/>
           <w:b/>
         </w:rPr>
-        <w:t>Just-</w:t>
-      </w:r>
-      <w:proofErr w:type="gramStart"/>
-      <w:r>
-        <w:rPr>
-          <w:rFonts w:ascii="LM Roman 10" w:eastAsiaTheme="minorEastAsia" w:hAnsi="LM Roman 10"/>
-          <w:b/>
-        </w:rPr>
-        <w:t>in Time</w:t>
-      </w:r>
-      <w:proofErr w:type="gramEnd"/>
-      <w:r>
-        <w:rPr>
-          <w:rFonts w:ascii="LM Roman 10" w:eastAsiaTheme="minorEastAsia" w:hAnsi="LM Roman 10"/>
-          <w:b/>
-        </w:rPr>
-        <w:t xml:space="preserve"> (JIT)</w:t>
+        <w:t>Just-in Time (JIT)</w:t>
       </w:r>
     </w:p>
     <w:p>
@@ -2831,73 +2751,7 @@
           <w:szCs w:val="20"/>
           <w:lang w:val="es-ES"/>
         </w:rPr>
-        <w:t xml:space="preserve">El profesor Ricardo </w:t>
-      </w:r>
-      <w:proofErr w:type="spellStart"/>
-      <w:r>
-        <w:rPr>
-          <w:rFonts w:ascii="LM Roman 10" w:eastAsiaTheme="minorEastAsia" w:hAnsi="LM Roman 10"/>
-          <w:bCs/>
-          <w:sz w:val="20"/>
-          <w:szCs w:val="20"/>
-          <w:lang w:val="es-ES"/>
-        </w:rPr>
-        <w:t>Monascal</w:t>
-      </w:r>
-      <w:proofErr w:type="spellEnd"/>
-      <w:r>
-        <w:rPr>
-          <w:rFonts w:ascii="LM Roman 10" w:eastAsiaTheme="minorEastAsia" w:hAnsi="LM Roman 10"/>
-          <w:bCs/>
-          <w:sz w:val="20"/>
-          <w:szCs w:val="20"/>
-          <w:lang w:val="es-ES"/>
-        </w:rPr>
-        <w:t xml:space="preserve"> ingenia los diagramas T para poder explicar gráficamente este problema, originalmente resuelto por </w:t>
-      </w:r>
-      <w:proofErr w:type="spellStart"/>
-      <w:r>
-        <w:rPr>
-          <w:rFonts w:ascii="LM Roman 10" w:eastAsiaTheme="minorEastAsia" w:hAnsi="LM Roman 10"/>
-          <w:bCs/>
-          <w:sz w:val="20"/>
-          <w:szCs w:val="20"/>
-          <w:lang w:val="es-ES"/>
-        </w:rPr>
-        <w:t>Niklaus</w:t>
-      </w:r>
-      <w:proofErr w:type="spellEnd"/>
-      <w:r>
-        <w:rPr>
-          <w:rFonts w:ascii="LM Roman 10" w:eastAsiaTheme="minorEastAsia" w:hAnsi="LM Roman 10"/>
-          <w:bCs/>
-          <w:sz w:val="20"/>
-          <w:szCs w:val="20"/>
-          <w:lang w:val="es-ES"/>
-        </w:rPr>
-        <w:t xml:space="preserve"> Wirth, creador del lenguaje Pascal. Presentamos la solución ahora con diagramas T del sistema Pascal/P-</w:t>
-      </w:r>
-      <w:proofErr w:type="spellStart"/>
-      <w:r>
-        <w:rPr>
-          <w:rFonts w:ascii="LM Roman 10" w:eastAsiaTheme="minorEastAsia" w:hAnsi="LM Roman 10"/>
-          <w:bCs/>
-          <w:sz w:val="20"/>
-          <w:szCs w:val="20"/>
-          <w:lang w:val="es-ES"/>
-        </w:rPr>
-        <w:t>code</w:t>
-      </w:r>
-      <w:proofErr w:type="spellEnd"/>
-      <w:r>
-        <w:rPr>
-          <w:rFonts w:ascii="LM Roman 10" w:eastAsiaTheme="minorEastAsia" w:hAnsi="LM Roman 10"/>
-          <w:bCs/>
-          <w:sz w:val="20"/>
-          <w:szCs w:val="20"/>
-          <w:lang w:val="es-ES"/>
-        </w:rPr>
-        <w:t>.</w:t>
+        <w:t>El profesor Ricardo Monascal ingenia los diagramas T para poder explicar gráficamente este problema, originalmente resuelto por Niklaus Wirth, creador del lenguaje Pascal. Presentamos la solución ahora con diagramas T del sistema Pascal/P-code.</w:t>
       </w:r>
     </w:p>
     <w:p>
@@ -3133,23 +2987,7 @@
                                   <w:sz w:val="20"/>
                                   <w:szCs w:val="18"/>
                                 </w:rPr>
-                                <w:t>Intérprete de P-</w:t>
-                              </w:r>
-                              <w:proofErr w:type="spellStart"/>
-                              <w:r>
-                                <w:rPr>
-                                  <w:sz w:val="20"/>
-                                  <w:szCs w:val="18"/>
-                                </w:rPr>
-                                <w:t>code</w:t>
-                              </w:r>
-                              <w:proofErr w:type="spellEnd"/>
-                              <w:r>
-                                <w:rPr>
-                                  <w:sz w:val="20"/>
-                                  <w:szCs w:val="18"/>
-                                </w:rPr>
-                                <w:t xml:space="preserve"> escrito en Pascal</w:t>
+                                <w:t>Intérprete de P-code escrito en Pascal</w:t>
                               </w:r>
                             </w:p>
                           </w:txbxContent>
@@ -3229,23 +3067,7 @@
                             <w:sz w:val="20"/>
                             <w:szCs w:val="18"/>
                           </w:rPr>
-                          <w:t>Intérprete de P-</w:t>
-                        </w:r>
-                        <w:proofErr w:type="spellStart"/>
-                        <w:r>
-                          <w:rPr>
-                            <w:sz w:val="20"/>
-                            <w:szCs w:val="18"/>
-                          </w:rPr>
-                          <w:t>code</w:t>
-                        </w:r>
-                        <w:proofErr w:type="spellEnd"/>
-                        <w:r>
-                          <w:rPr>
-                            <w:sz w:val="20"/>
-                            <w:szCs w:val="18"/>
-                          </w:rPr>
-                          <w:t xml:space="preserve"> escrito en Pascal</w:t>
+                          <w:t>Intérprete de P-code escrito en Pascal</w:t>
                         </w:r>
                       </w:p>
                     </w:txbxContent>
@@ -3580,33 +3402,8 @@
                                   <w:sz w:val="20"/>
                                   <w:szCs w:val="18"/>
                                 </w:rPr>
-                                <w:t>Traductor de Pascal a P-</w:t>
+                                <w:t>Traductor de Pascal a P-code escrito en P-code</w:t>
                               </w:r>
-                              <w:proofErr w:type="spellStart"/>
-                              <w:r>
-                                <w:rPr>
-                                  <w:sz w:val="20"/>
-                                  <w:szCs w:val="18"/>
-                                </w:rPr>
-                                <w:t>code</w:t>
-                              </w:r>
-                              <w:proofErr w:type="spellEnd"/>
-                              <w:r>
-                                <w:rPr>
-                                  <w:sz w:val="20"/>
-                                  <w:szCs w:val="18"/>
-                                </w:rPr>
-                                <w:t xml:space="preserve"> escrito en P-</w:t>
-                              </w:r>
-                              <w:proofErr w:type="spellStart"/>
-                              <w:r>
-                                <w:rPr>
-                                  <w:sz w:val="20"/>
-                                  <w:szCs w:val="18"/>
-                                </w:rPr>
-                                <w:t>code</w:t>
-                              </w:r>
-                              <w:proofErr w:type="spellEnd"/>
                             </w:p>
                           </w:txbxContent>
                         </wps:txbx>
@@ -3711,33 +3508,8 @@
                             <w:sz w:val="20"/>
                             <w:szCs w:val="18"/>
                           </w:rPr>
-                          <w:t>Traductor de Pascal a P-</w:t>
+                          <w:t>Traductor de Pascal a P-code escrito en P-code</w:t>
                         </w:r>
-                        <w:proofErr w:type="spellStart"/>
-                        <w:r>
-                          <w:rPr>
-                            <w:sz w:val="20"/>
-                            <w:szCs w:val="18"/>
-                          </w:rPr>
-                          <w:t>code</w:t>
-                        </w:r>
-                        <w:proofErr w:type="spellEnd"/>
-                        <w:r>
-                          <w:rPr>
-                            <w:sz w:val="20"/>
-                            <w:szCs w:val="18"/>
-                          </w:rPr>
-                          <w:t xml:space="preserve"> escrito en P-</w:t>
-                        </w:r>
-                        <w:proofErr w:type="spellStart"/>
-                        <w:r>
-                          <w:rPr>
-                            <w:sz w:val="20"/>
-                            <w:szCs w:val="18"/>
-                          </w:rPr>
-                          <w:t>code</w:t>
-                        </w:r>
-                        <w:proofErr w:type="spellEnd"/>
                       </w:p>
                     </w:txbxContent>
                   </v:textbox>
@@ -4071,23 +3843,7 @@
                                   <w:sz w:val="20"/>
                                   <w:szCs w:val="18"/>
                                 </w:rPr>
-                                <w:t>Traductor de Pascal a P-</w:t>
-                              </w:r>
-                              <w:proofErr w:type="spellStart"/>
-                              <w:r>
-                                <w:rPr>
-                                  <w:sz w:val="20"/>
-                                  <w:szCs w:val="18"/>
-                                </w:rPr>
-                                <w:t>code</w:t>
-                              </w:r>
-                              <w:proofErr w:type="spellEnd"/>
-                              <w:r>
-                                <w:rPr>
-                                  <w:sz w:val="20"/>
-                                  <w:szCs w:val="18"/>
-                                </w:rPr>
-                                <w:t xml:space="preserve"> escrito en P</w:t>
+                                <w:t>Traductor de Pascal a P-code escrito en P</w:t>
                               </w:r>
                               <w:r>
                                 <w:rPr>
@@ -4200,23 +3956,7 @@
                             <w:sz w:val="20"/>
                             <w:szCs w:val="18"/>
                           </w:rPr>
-                          <w:t>Traductor de Pascal a P-</w:t>
-                        </w:r>
-                        <w:proofErr w:type="spellStart"/>
-                        <w:r>
-                          <w:rPr>
-                            <w:sz w:val="20"/>
-                            <w:szCs w:val="18"/>
-                          </w:rPr>
-                          <w:t>code</w:t>
-                        </w:r>
-                        <w:proofErr w:type="spellEnd"/>
-                        <w:r>
-                          <w:rPr>
-                            <w:sz w:val="20"/>
-                            <w:szCs w:val="18"/>
-                          </w:rPr>
-                          <w:t xml:space="preserve"> escrito en P</w:t>
+                          <w:t>Traductor de Pascal a P-code escrito en P</w:t>
                         </w:r>
                         <w:r>
                           <w:rPr>
@@ -4411,11 +4151,9 @@
                                   <w:lang w:val="en-US"/>
                                 </w:rPr>
                               </w:pPr>
-                              <w:proofErr w:type="spellStart"/>
                               <w:r>
                                 <w:t>asd</w:t>
                               </w:r>
-                              <w:proofErr w:type="spellEnd"/>
                             </w:p>
                           </w:txbxContent>
                         </wps:txbx>
@@ -4458,11 +4196,9 @@
                             <w:lang w:val="en-US"/>
                           </w:rPr>
                         </w:pPr>
-                        <w:proofErr w:type="spellStart"/>
                         <w:r>
                           <w:t>asd</w:t>
                         </w:r>
-                        <w:proofErr w:type="spellEnd"/>
                       </w:p>
                     </w:txbxContent>
                   </v:textbox>
@@ -4512,7 +4248,6 @@
           <w:bCs/>
         </w:rPr>
       </w:pPr>
-      <w:proofErr w:type="spellStart"/>
       <w:r>
         <w:rPr>
           <w:rFonts w:ascii="LM Roman 10" w:eastAsiaTheme="minorEastAsia" w:hAnsi="LM Roman 10"/>
@@ -4520,7 +4255,6 @@
         </w:rPr>
         <w:t>Bootstrapping</w:t>
       </w:r>
-      <w:proofErr w:type="spellEnd"/>
     </w:p>
     <w:p>
       <w:pPr>
@@ -4592,8 +4326,24 @@
         <w:rPr>
           <w:rFonts w:ascii="LM Roman 10" w:eastAsiaTheme="minorEastAsia" w:hAnsi="LM Roman 10"/>
           <w:bCs/>
+          <w:lang w:val="es-ES"/>
         </w:rPr>
       </w:pPr>
+      <w:r>
+        <w:rPr>
+          <w:rFonts w:ascii="LM Roman 10" w:eastAsiaTheme="minorEastAsia" w:hAnsi="LM Roman 10"/>
+          <w:bCs/>
+        </w:rPr>
+        <w:t>Ma</w:t>
+      </w:r>
+      <w:r>
+        <w:rPr>
+          <w:rFonts w:ascii="LM Roman 10" w:eastAsiaTheme="minorEastAsia" w:hAnsi="LM Roman 10"/>
+          <w:bCs/>
+          <w:lang w:val="es-ES"/>
+        </w:rPr>
+        <w:t>ñana hay clases jaja</w:t>
+      </w:r>
     </w:p>
     <w:sectPr>
       <w:headerReference w:type="default" r:id="rId11"/>
@@ -5356,19 +5106,8 @@
                               <w:szCs w:val="20"/>
                               <w:lang w:val="es-ES"/>
                             </w:rPr>
-                            <w:t xml:space="preserve">Ricardo </w:t>
+                            <w:t>Ricardo Monascal</w:t>
                           </w:r>
-                          <w:proofErr w:type="spellStart"/>
-                          <w:r>
-                            <w:rPr>
-                              <w:rFonts w:ascii="LM Roman 10" w:hAnsi="LM Roman 10"/>
-                              <w:sz w:val="20"/>
-                              <w:szCs w:val="20"/>
-                              <w:lang w:val="es-ES"/>
-                            </w:rPr>
-                            <w:t>Monascal</w:t>
-                          </w:r>
-                          <w:proofErr w:type="spellEnd"/>
                         </w:p>
                       </w:txbxContent>
                     </wps:txbx>
@@ -5435,19 +5174,8 @@
                         <w:szCs w:val="20"/>
                         <w:lang w:val="es-ES"/>
                       </w:rPr>
-                      <w:t xml:space="preserve">Ricardo </w:t>
+                      <w:t>Ricardo Monascal</w:t>
                     </w:r>
-                    <w:proofErr w:type="spellStart"/>
-                    <w:r>
-                      <w:rPr>
-                        <w:rFonts w:ascii="LM Roman 10" w:hAnsi="LM Roman 10"/>
-                        <w:sz w:val="20"/>
-                        <w:szCs w:val="20"/>
-                        <w:lang w:val="es-ES"/>
-                      </w:rPr>
-                      <w:t>Monascal</w:t>
-                    </w:r>
-                    <w:proofErr w:type="spellEnd"/>
                   </w:p>
                 </w:txbxContent>
               </v:textbox>
@@ -5539,7 +5267,7 @@
 <w:numbering xmlns:wpc="http://schemas.microsoft.com/office/word/2010/wordprocessingCanvas" xmlns:cx="http://schemas.microsoft.com/office/drawing/2014/chartex" xmlns:cx1="http://schemas.microsoft.com/office/drawing/2015/9/8/chartex" xmlns:cx2="http://schemas.microsoft.com/office/drawing/2015/10/21/chartex" xmlns:cx3="http://schemas.microsoft.com/office/drawing/2016/5/9/chartex" xmlns:cx4="http://schemas.microsoft.com/office/drawing/2016/5/10/chartex" xmlns:cx5="http://schemas.microsoft.com/office/drawing/2016/5/11/chartex" xmlns:cx6="http://schemas.microsoft.com/office/drawing/2016/5/12/chartex" xmlns:cx7="http://schemas.microsoft.com/office/drawing/2016/5/13/chartex" xmlns:cx8="http://schemas.microsoft.com/office/drawing/2016/5/14/chartex" xmlns:mc="http://schemas.openxmlformats.org/markup-compatibility/2006" xmlns:aink="http://schemas.microsoft.com/office/drawing/2016/ink" xmlns:am3d="http://schemas.microsoft.com/office/drawing/2017/model3d" xmlns:o="urn:schemas-microsoft-com:office:office" xmlns:oel="http://schemas.microsoft.com/office/2019/extlst" xmlns:r="http://schemas.openxmlformats.org/officeDocument/2006/relationships" xmlns:m="http://schemas.openxmlformats.org/officeDocument/2006/math" xmlns:v="urn:schemas-microsoft-com:vml" xmlns:wp14="http://schemas.microsoft.com/office/word/2010/wordprocessingDrawing" xmlns:wp="http://schemas.openxmlformats.org/drawingml/2006/wordprocessingDrawing" xmlns:w10="urn:schemas-microsoft-com:office:word" xmlns:w="http://schemas.openxmlformats.org/wordprocessingml/2006/main" xmlns:w14="http://schemas.microsoft.com/office/word/2010/wordml" xmlns:w15="http://schemas.microsoft.com/office/word/2012/wordml" xmlns:w16cex="http://schemas.microsoft.com/office/word/2018/wordml/cex" xmlns:w16cid="http://schemas.microsoft.com/office/word/2016/wordml/cid" xmlns:w16="http://schemas.microsoft.com/office/word/2018/wordml" xmlns:w16du="http://schemas.microsoft.com/office/word/2023/wordml/word16du" xmlns:w16sdtdh="http://schemas.microsoft.com/office/word/2020/wordml/sdtdatahash" xmlns:w16sdtfl="http://schemas.microsoft.com/office/word/2024/wordml/sdtformatlock" xmlns:w16se="http://schemas.microsoft.com/office/word/2015/wordml/symex" xmlns:wpg="http://schemas.microsoft.com/office/word/2010/wordprocessingGroup" xmlns:wpi="http://schemas.microsoft.com/office/word/2010/wordprocessingInk" xmlns:wne="http://schemas.microsoft.com/office/word/2006/wordml" xmlns:wps="http://schemas.microsoft.com/office/word/2010/wordprocessingShape" mc:Ignorable="w14 w15 w16se w16cid w16 w16cex w16sdtdh w16sdtfl w16du wp14">
   <w:numPicBullet w:numPicBulletId="0">
     <w:pict>
-      <v:shapetype id="_x0000_t75" coordsize="21600,21600" o:spt="75" o:preferrelative="t" path="m@4@5l@4@11@9@11@9@5xe" filled="f" stroked="f">
+      <v:shapetype w14:anchorId="63F28E10" id="_x0000_t75" coordsize="21600,21600" o:spt="75" o:preferrelative="t" path="m@4@5l@4@11@9@11@9@5xe" filled="f" stroked="f">
         <v:stroke joinstyle="miter"/>
         <v:formulas>
           <v:f eqn="if lineDrawn pixelLineWidth 0"/>
@@ -5558,7 +5286,7 @@
         <v:path o:extrusionok="f" gradientshapeok="t" o:connecttype="rect"/>
         <o:lock v:ext="edit" aspectratio="t"/>
       </v:shapetype>
-      <v:shape id="_x0000_i1141" type="#_x0000_t75" style="width:25.35pt;height:19.65pt;flip:x;visibility:visible;mso-wrap-style:square" o:bullet="t">
+      <v:shape id="_x0000_i1029" type="#_x0000_t75" style="width:25.35pt;height:19.65pt;flip:x;visibility:visible;mso-wrap-style:square" o:bullet="t">
         <v:imagedata r:id="rId1" o:title=""/>
       </v:shape>
     </w:pict>

</xml_diff>